<commit_message>
Complete sending message to user.
</commit_message>
<xml_diff>
--- a/document.docx
+++ b/document.docx
@@ -7,6 +7,30 @@
         <w:bidi/>
         <w:spacing w:after="107" w:line="240" w:lineRule="auto"/>
         <w:outlineLvl w:val="0"/>
+        <w:rPr>
+          <w:rFonts w:ascii="Times New Roman" w:eastAsia="Times New Roman" w:hAnsi="Times New Roman" w:cs="Times New Roman"/>
+          <w:b/>
+          <w:bCs/>
+          <w:kern w:val="36"/>
+          <w:sz w:val="48"/>
+          <w:szCs w:val="48"/>
+          <w:rtl/>
+          <w:lang w:bidi="fa-IR"/>
+        </w:rPr>
+      </w:pPr>
+      <w:r>
+        <w:rPr>
+          <w:rFonts w:ascii="Times New Roman" w:eastAsia="Times New Roman" w:hAnsi="Times New Roman" w:cs="Times New Roman"/>
+          <w:b/>
+          <w:bCs/>
+          <w:kern w:val="36"/>
+          <w:sz w:val="48"/>
+          <w:szCs w:val="48"/>
+          <w:rtl/>
+        </w:rPr>
+        <w:t xml:space="preserve">افزونه </w:t>
+      </w:r>
+      <w:r>
         <w:rPr>
           <w:rFonts w:ascii="Times New Roman" w:eastAsia="Times New Roman" w:hAnsi="Times New Roman" w:cs="Times New Roman" w:hint="cs"/>
           <w:b/>
@@ -17,7 +41,8 @@
           <w:rtl/>
           <w:lang w:bidi="fa-IR"/>
         </w:rPr>
-      </w:pPr>
+        <w:t xml:space="preserve">ایجاد </w:t>
+      </w:r>
       <w:r>
         <w:rPr>
           <w:rFonts w:ascii="Times New Roman" w:eastAsia="Times New Roman" w:hAnsi="Times New Roman" w:cs="Times New Roman"/>
@@ -26,9 +51,9 @@
           <w:kern w:val="36"/>
           <w:sz w:val="48"/>
           <w:szCs w:val="48"/>
-          <w:rtl/>
-        </w:rPr>
-        <w:t xml:space="preserve">افزونه </w:t>
+          <w:lang w:bidi="fa-IR"/>
+        </w:rPr>
+        <w:t>Rest API</w:t>
       </w:r>
       <w:r>
         <w:rPr>
@@ -41,31 +66,6 @@
           <w:rtl/>
           <w:lang w:bidi="fa-IR"/>
         </w:rPr>
-        <w:t xml:space="preserve">ایجاد </w:t>
-      </w:r>
-      <w:r>
-        <w:rPr>
-          <w:rFonts w:ascii="Times New Roman" w:eastAsia="Times New Roman" w:hAnsi="Times New Roman" w:cs="Times New Roman"/>
-          <w:b/>
-          <w:bCs/>
-          <w:kern w:val="36"/>
-          <w:sz w:val="48"/>
-          <w:szCs w:val="48"/>
-          <w:lang w:bidi="fa-IR"/>
-        </w:rPr>
-        <w:t>Rest API</w:t>
-      </w:r>
-      <w:r>
-        <w:rPr>
-          <w:rFonts w:ascii="Times New Roman" w:eastAsia="Times New Roman" w:hAnsi="Times New Roman" w:cs="Times New Roman" w:hint="cs"/>
-          <w:b/>
-          <w:bCs/>
-          <w:kern w:val="36"/>
-          <w:sz w:val="48"/>
-          <w:szCs w:val="48"/>
-          <w:rtl/>
-          <w:lang w:bidi="fa-IR"/>
-        </w:rPr>
         <w:t xml:space="preserve"> برای ارسال پیام خصوصی</w:t>
       </w:r>
     </w:p>
@@ -109,7 +109,7 @@
         <w:bidi/>
         <w:spacing w:after="336" w:line="240" w:lineRule="auto"/>
         <w:rPr>
-          <w:rFonts w:ascii="Times New Roman" w:eastAsia="Times New Roman" w:hAnsi="Times New Roman" w:cs="Times New Roman" w:hint="cs"/>
+          <w:rFonts w:ascii="Times New Roman" w:eastAsia="Times New Roman" w:hAnsi="Times New Roman" w:cs="Times New Roman"/>
           <w:sz w:val="24"/>
           <w:szCs w:val="24"/>
           <w:rtl/>
@@ -965,37 +965,7 @@
           <w:szCs w:val="18"/>
           <w:shd w:val="clear" w:color="auto" w:fill="FFFFFF"/>
         </w:rPr>
-        <w:t>Authorization</w:t>
-      </w:r>
-      <w:r>
-        <w:rPr>
-          <w:rFonts w:ascii="Helvetica" w:hAnsi="Helvetica"/>
-          <w:color w:val="505050"/>
-          <w:sz w:val="18"/>
-          <w:szCs w:val="18"/>
-          <w:shd w:val="clear" w:color="auto" w:fill="FFFFFF"/>
-        </w:rPr>
-        <w:t xml:space="preserve">: </w:t>
-      </w:r>
-      <w:r>
-        <w:rPr>
-          <w:rFonts w:ascii="Helvetica" w:hAnsi="Helvetica"/>
-          <w:color w:val="505050"/>
-          <w:sz w:val="18"/>
-          <w:szCs w:val="18"/>
-          <w:shd w:val="clear" w:color="auto" w:fill="FFFFFF"/>
-        </w:rPr>
-        <w:t xml:space="preserve">Bearer </w:t>
-      </w:r>
-      <w:r>
-        <w:rPr>
-          <w:rFonts w:ascii="Helvetica" w:hAnsi="Helvetica"/>
-          <w:color w:val="505050"/>
-          <w:sz w:val="18"/>
-          <w:szCs w:val="18"/>
-          <w:shd w:val="clear" w:color="auto" w:fill="FFFFFF"/>
-        </w:rPr>
-        <w:t>{TOKEN}</w:t>
+        <w:t>Authorization: Bearer {TOKEN}</w:t>
       </w:r>
     </w:p>
     <w:p>
@@ -2335,86 +2305,587 @@
           <w:sz w:val="27"/>
           <w:szCs w:val="27"/>
         </w:rPr>
-        <w:t>"last</w:t>
-      </w:r>
-      <w:bookmarkStart w:id="0" w:name="_GoBack"/>
-      <w:bookmarkEnd w:id="0"/>
-      <w:r>
+        <w:t>"lastMessageTimestamp":"1515601571"</w:t>
+      </w:r>
+    </w:p>
+    <w:p>
+      <w:pPr>
         <w:rPr>
           <w:color w:val="000000"/>
           <w:sz w:val="27"/>
           <w:szCs w:val="27"/>
-        </w:rPr>
-        <w:t>MessageTimestamp":"1515601571"</w:t>
-      </w:r>
-    </w:p>
-    <w:p>
-      <w:pPr>
-        <w:rPr>
+          <w:rtl/>
+        </w:rPr>
+      </w:pPr>
+      <w:r>
+        <w:rPr>
+          <w:rFonts w:hint="cs"/>
           <w:color w:val="000000"/>
           <w:sz w:val="27"/>
           <w:szCs w:val="27"/>
           <w:rtl/>
         </w:rPr>
-      </w:pPr>
-      <w:r>
-        <w:rPr>
-          <w:rFonts w:hint="cs"/>
+        <w:t xml:space="preserve">    </w:t>
+      </w:r>
+      <w:r>
+        <w:rPr>
           <w:color w:val="000000"/>
           <w:sz w:val="27"/>
           <w:szCs w:val="27"/>
-          <w:rtl/>
-        </w:rPr>
-        <w:t xml:space="preserve">    </w:t>
-      </w:r>
-      <w:r>
+        </w:rPr>
+        <w:t>}</w:t>
+      </w:r>
+    </w:p>
+    <w:p>
+      <w:pPr>
         <w:rPr>
           <w:color w:val="000000"/>
           <w:sz w:val="27"/>
           <w:szCs w:val="27"/>
-        </w:rPr>
-        <w:t>}</w:t>
-      </w:r>
-    </w:p>
-    <w:p>
-      <w:pPr>
+          <w:rtl/>
+        </w:rPr>
+      </w:pPr>
+      <w:r>
         <w:rPr>
           <w:color w:val="000000"/>
           <w:sz w:val="27"/>
           <w:szCs w:val="27"/>
-          <w:rtl/>
-        </w:rPr>
-      </w:pPr>
-      <w:r>
+        </w:rPr>
+        <w:t>}</w:t>
+      </w:r>
+    </w:p>
+    <w:p>
+      <w:pPr>
+        <w:bidi/>
         <w:rPr>
           <w:color w:val="000000"/>
           <w:sz w:val="27"/>
           <w:szCs w:val="27"/>
-        </w:rPr>
-        <w:t>}</w:t>
-      </w:r>
-    </w:p>
-    <w:p>
-      <w:pPr>
-        <w:bidi/>
-        <w:rPr>
+          <w:rtl/>
+        </w:rPr>
+      </w:pPr>
+      <w:r>
+        <w:rPr>
+          <w:rFonts w:hint="cs"/>
           <w:color w:val="000000"/>
           <w:sz w:val="27"/>
           <w:szCs w:val="27"/>
           <w:rtl/>
         </w:rPr>
-      </w:pPr>
-      <w:r>
-        <w:rPr>
-          <w:rFonts w:hint="cs"/>
-          <w:color w:val="000000"/>
-          <w:sz w:val="27"/>
-          <w:szCs w:val="27"/>
-          <w:rtl/>
-        </w:rPr>
         <w:t>که نشان دهنده ارتباط موفق می باشد.</w:t>
       </w:r>
     </w:p>
+    <w:p>
+      <w:pPr>
+        <w:bidi/>
+        <w:rPr>
+          <w:sz w:val="24"/>
+          <w:szCs w:val="24"/>
+          <w:lang w:bidi="fa-IR"/>
+        </w:rPr>
+      </w:pPr>
+    </w:p>
+    <w:p>
+      <w:pPr>
+        <w:bidi/>
+        <w:rPr>
+          <w:sz w:val="24"/>
+          <w:szCs w:val="24"/>
+          <w:lang w:bidi="fa-IR"/>
+        </w:rPr>
+      </w:pPr>
+    </w:p>
+    <w:p>
+      <w:pPr>
+        <w:bidi/>
+        <w:rPr>
+          <w:rFonts w:hint="cs"/>
+          <w:sz w:val="24"/>
+          <w:szCs w:val="24"/>
+          <w:rtl/>
+          <w:lang w:bidi="fa-IR"/>
+        </w:rPr>
+      </w:pPr>
+      <w:r>
+        <w:rPr>
+          <w:sz w:val="24"/>
+          <w:szCs w:val="24"/>
+          <w:lang w:bidi="fa-IR"/>
+        </w:rPr>
+        <w:t xml:space="preserve"> </w:t>
+      </w:r>
+      <w:r>
+        <w:rPr>
+          <w:rFonts w:hint="cs"/>
+          <w:sz w:val="24"/>
+          <w:szCs w:val="24"/>
+          <w:rtl/>
+          <w:lang w:bidi="fa-IR"/>
+        </w:rPr>
+        <w:t>شرح کد های پاسخ برگشتی:</w:t>
+      </w:r>
+    </w:p>
+    <w:tbl>
+      <w:tblPr>
+        <w:tblStyle w:val="TableGrid"/>
+        <w:bidiVisual/>
+        <w:tblW w:w="0" w:type="auto"/>
+        <w:tblLook w:val="04A0" w:firstRow="1" w:lastRow="0" w:firstColumn="1" w:lastColumn="0" w:noHBand="0" w:noVBand="1"/>
+      </w:tblPr>
+      <w:tblGrid>
+        <w:gridCol w:w="4675"/>
+        <w:gridCol w:w="4675"/>
+      </w:tblGrid>
+      <w:tr>
+        <w:tc>
+          <w:tcPr>
+            <w:tcW w:w="4675" w:type="dxa"/>
+          </w:tcPr>
+          <w:p>
+            <w:pPr>
+              <w:bidi/>
+              <w:rPr>
+                <w:rFonts w:hint="cs"/>
+                <w:sz w:val="24"/>
+                <w:szCs w:val="24"/>
+                <w:rtl/>
+                <w:lang w:bidi="fa-IR"/>
+              </w:rPr>
+            </w:pPr>
+            <w:bookmarkStart w:id="0" w:name="_GoBack"/>
+            <w:r>
+              <w:rPr>
+                <w:rFonts w:hint="cs"/>
+                <w:sz w:val="24"/>
+                <w:szCs w:val="24"/>
+                <w:rtl/>
+                <w:lang w:bidi="fa-IR"/>
+              </w:rPr>
+              <w:t>کد</w:t>
+            </w:r>
+          </w:p>
+        </w:tc>
+        <w:tc>
+          <w:tcPr>
+            <w:tcW w:w="4675" w:type="dxa"/>
+          </w:tcPr>
+          <w:p>
+            <w:pPr>
+              <w:bidi/>
+              <w:rPr>
+                <w:rFonts w:hint="cs"/>
+                <w:sz w:val="24"/>
+                <w:szCs w:val="24"/>
+                <w:rtl/>
+                <w:lang w:bidi="fa-IR"/>
+              </w:rPr>
+            </w:pPr>
+            <w:r>
+              <w:rPr>
+                <w:rFonts w:hint="cs"/>
+                <w:sz w:val="24"/>
+                <w:szCs w:val="24"/>
+                <w:rtl/>
+                <w:lang w:bidi="fa-IR"/>
+              </w:rPr>
+              <w:t>پیام</w:t>
+            </w:r>
+          </w:p>
+        </w:tc>
+      </w:tr>
+      <w:tr>
+        <w:tc>
+          <w:tcPr>
+            <w:tcW w:w="4675" w:type="dxa"/>
+          </w:tcPr>
+          <w:p>
+            <w:pPr>
+              <w:bidi/>
+              <w:rPr>
+                <w:rFonts w:hint="cs"/>
+                <w:sz w:val="24"/>
+                <w:szCs w:val="24"/>
+                <w:rtl/>
+                <w:lang w:bidi="fa-IR"/>
+              </w:rPr>
+            </w:pPr>
+            <w:r>
+              <w:rPr>
+                <w:rFonts w:hint="cs"/>
+                <w:sz w:val="24"/>
+                <w:szCs w:val="24"/>
+                <w:rtl/>
+                <w:lang w:bidi="fa-IR"/>
+              </w:rPr>
+              <w:t>200</w:t>
+            </w:r>
+          </w:p>
+        </w:tc>
+        <w:tc>
+          <w:tcPr>
+            <w:tcW w:w="4675" w:type="dxa"/>
+          </w:tcPr>
+          <w:p>
+            <w:pPr>
+              <w:bidi/>
+              <w:rPr>
+                <w:rFonts w:hint="cs"/>
+                <w:sz w:val="24"/>
+                <w:szCs w:val="24"/>
+                <w:rtl/>
+                <w:lang w:bidi="fa-IR"/>
+              </w:rPr>
+            </w:pPr>
+            <w:r>
+              <w:rPr>
+                <w:rFonts w:hint="cs"/>
+                <w:sz w:val="24"/>
+                <w:szCs w:val="24"/>
+                <w:rtl/>
+                <w:lang w:bidi="fa-IR"/>
+              </w:rPr>
+              <w:t>تمام مراحل صحیح است</w:t>
+            </w:r>
+          </w:p>
+        </w:tc>
+      </w:tr>
+      <w:tr>
+        <w:tc>
+          <w:tcPr>
+            <w:tcW w:w="4675" w:type="dxa"/>
+          </w:tcPr>
+          <w:p>
+            <w:pPr>
+              <w:bidi/>
+              <w:rPr>
+                <w:rFonts w:hint="cs"/>
+                <w:sz w:val="24"/>
+                <w:szCs w:val="24"/>
+                <w:rtl/>
+                <w:lang w:bidi="fa-IR"/>
+              </w:rPr>
+            </w:pPr>
+            <w:r>
+              <w:rPr>
+                <w:rFonts w:hint="cs"/>
+                <w:sz w:val="24"/>
+                <w:szCs w:val="24"/>
+                <w:rtl/>
+                <w:lang w:bidi="fa-IR"/>
+              </w:rPr>
+              <w:t>403</w:t>
+            </w:r>
+          </w:p>
+        </w:tc>
+        <w:tc>
+          <w:tcPr>
+            <w:tcW w:w="4675" w:type="dxa"/>
+          </w:tcPr>
+          <w:p>
+            <w:pPr>
+              <w:bidi/>
+              <w:rPr>
+                <w:rFonts w:hint="cs"/>
+                <w:sz w:val="24"/>
+                <w:szCs w:val="24"/>
+                <w:rtl/>
+                <w:lang w:bidi="fa-IR"/>
+              </w:rPr>
+            </w:pPr>
+            <w:r>
+              <w:rPr>
+                <w:rFonts w:hint="cs"/>
+                <w:sz w:val="24"/>
+                <w:szCs w:val="24"/>
+                <w:rtl/>
+                <w:lang w:bidi="fa-IR"/>
+              </w:rPr>
+              <w:t>دسترسی مجاز ندارید</w:t>
+            </w:r>
+          </w:p>
+        </w:tc>
+      </w:tr>
+      <w:tr>
+        <w:tc>
+          <w:tcPr>
+            <w:tcW w:w="4675" w:type="dxa"/>
+          </w:tcPr>
+          <w:p>
+            <w:pPr>
+              <w:bidi/>
+              <w:rPr>
+                <w:rFonts w:hint="cs"/>
+                <w:sz w:val="24"/>
+                <w:szCs w:val="24"/>
+                <w:rtl/>
+                <w:lang w:bidi="fa-IR"/>
+              </w:rPr>
+            </w:pPr>
+            <w:r>
+              <w:rPr>
+                <w:rFonts w:hint="cs"/>
+                <w:sz w:val="24"/>
+                <w:szCs w:val="24"/>
+                <w:rtl/>
+                <w:lang w:bidi="fa-IR"/>
+              </w:rPr>
+              <w:lastRenderedPageBreak/>
+              <w:t>405</w:t>
+            </w:r>
+          </w:p>
+        </w:tc>
+        <w:tc>
+          <w:tcPr>
+            <w:tcW w:w="4675" w:type="dxa"/>
+          </w:tcPr>
+          <w:p>
+            <w:pPr>
+              <w:bidi/>
+              <w:rPr>
+                <w:rFonts w:hint="cs"/>
+                <w:sz w:val="24"/>
+                <w:szCs w:val="24"/>
+                <w:rtl/>
+                <w:lang w:bidi="fa-IR"/>
+              </w:rPr>
+            </w:pPr>
+            <w:r>
+              <w:rPr>
+                <w:rFonts w:hint="cs"/>
+                <w:sz w:val="24"/>
+                <w:szCs w:val="24"/>
+                <w:rtl/>
+                <w:lang w:bidi="fa-IR"/>
+              </w:rPr>
+              <w:t xml:space="preserve">درخواست </w:t>
+            </w:r>
+            <w:r>
+              <w:rPr>
+                <w:sz w:val="24"/>
+                <w:szCs w:val="24"/>
+                <w:lang w:bidi="fa-IR"/>
+              </w:rPr>
+              <w:t>HTTP</w:t>
+            </w:r>
+            <w:r>
+              <w:rPr>
+                <w:rFonts w:hint="cs"/>
+                <w:sz w:val="24"/>
+                <w:szCs w:val="24"/>
+                <w:rtl/>
+                <w:lang w:bidi="fa-IR"/>
+              </w:rPr>
+              <w:t xml:space="preserve"> صحیح نیست</w:t>
+            </w:r>
+          </w:p>
+        </w:tc>
+      </w:tr>
+      <w:tr>
+        <w:tc>
+          <w:tcPr>
+            <w:tcW w:w="4675" w:type="dxa"/>
+          </w:tcPr>
+          <w:p>
+            <w:pPr>
+              <w:bidi/>
+              <w:rPr>
+                <w:rFonts w:hint="cs"/>
+                <w:sz w:val="24"/>
+                <w:szCs w:val="24"/>
+                <w:rtl/>
+                <w:lang w:bidi="fa-IR"/>
+              </w:rPr>
+            </w:pPr>
+            <w:r>
+              <w:rPr>
+                <w:rFonts w:hint="cs"/>
+                <w:sz w:val="24"/>
+                <w:szCs w:val="24"/>
+                <w:rtl/>
+                <w:lang w:bidi="fa-IR"/>
+              </w:rPr>
+              <w:t>400</w:t>
+            </w:r>
+          </w:p>
+        </w:tc>
+        <w:tc>
+          <w:tcPr>
+            <w:tcW w:w="4675" w:type="dxa"/>
+          </w:tcPr>
+          <w:p>
+            <w:pPr>
+              <w:bidi/>
+              <w:rPr>
+                <w:rFonts w:hint="cs"/>
+                <w:sz w:val="24"/>
+                <w:szCs w:val="24"/>
+                <w:rtl/>
+                <w:lang w:bidi="fa-IR"/>
+              </w:rPr>
+            </w:pPr>
+            <w:r>
+              <w:rPr>
+                <w:rFonts w:hint="cs"/>
+                <w:sz w:val="24"/>
+                <w:szCs w:val="24"/>
+                <w:rtl/>
+                <w:lang w:bidi="fa-IR"/>
+              </w:rPr>
+              <w:t>ورودی های متد صحیح نیست</w:t>
+            </w:r>
+          </w:p>
+        </w:tc>
+      </w:tr>
+      <w:tr>
+        <w:tc>
+          <w:tcPr>
+            <w:tcW w:w="4675" w:type="dxa"/>
+          </w:tcPr>
+          <w:p>
+            <w:pPr>
+              <w:bidi/>
+              <w:rPr>
+                <w:rFonts w:hint="cs"/>
+                <w:sz w:val="24"/>
+                <w:szCs w:val="24"/>
+                <w:rtl/>
+                <w:lang w:bidi="fa-IR"/>
+              </w:rPr>
+            </w:pPr>
+            <w:r>
+              <w:rPr>
+                <w:rFonts w:hint="cs"/>
+                <w:sz w:val="24"/>
+                <w:szCs w:val="24"/>
+                <w:rtl/>
+                <w:lang w:bidi="fa-IR"/>
+              </w:rPr>
+              <w:t>500</w:t>
+            </w:r>
+          </w:p>
+        </w:tc>
+        <w:tc>
+          <w:tcPr>
+            <w:tcW w:w="4675" w:type="dxa"/>
+          </w:tcPr>
+          <w:p>
+            <w:pPr>
+              <w:bidi/>
+              <w:rPr>
+                <w:rFonts w:hint="cs"/>
+                <w:sz w:val="24"/>
+                <w:szCs w:val="24"/>
+                <w:rtl/>
+                <w:lang w:bidi="fa-IR"/>
+              </w:rPr>
+            </w:pPr>
+            <w:r>
+              <w:rPr>
+                <w:rFonts w:hint="cs"/>
+                <w:sz w:val="24"/>
+                <w:szCs w:val="24"/>
+                <w:rtl/>
+                <w:lang w:bidi="fa-IR"/>
+              </w:rPr>
+              <w:t>خطای سرور</w:t>
+            </w:r>
+          </w:p>
+        </w:tc>
+      </w:tr>
+      <w:tr>
+        <w:tc>
+          <w:tcPr>
+            <w:tcW w:w="4675" w:type="dxa"/>
+          </w:tcPr>
+          <w:p>
+            <w:pPr>
+              <w:bidi/>
+              <w:rPr>
+                <w:rFonts w:hint="cs"/>
+                <w:sz w:val="24"/>
+                <w:szCs w:val="24"/>
+                <w:rtl/>
+                <w:lang w:bidi="fa-IR"/>
+              </w:rPr>
+            </w:pPr>
+            <w:r>
+              <w:rPr>
+                <w:rFonts w:hint="cs"/>
+                <w:sz w:val="24"/>
+                <w:szCs w:val="24"/>
+                <w:rtl/>
+                <w:lang w:bidi="fa-IR"/>
+              </w:rPr>
+              <w:t>404</w:t>
+            </w:r>
+          </w:p>
+        </w:tc>
+        <w:tc>
+          <w:tcPr>
+            <w:tcW w:w="4675" w:type="dxa"/>
+          </w:tcPr>
+          <w:p>
+            <w:pPr>
+              <w:bidi/>
+              <w:rPr>
+                <w:rFonts w:hint="cs"/>
+                <w:sz w:val="24"/>
+                <w:szCs w:val="24"/>
+                <w:rtl/>
+                <w:lang w:bidi="fa-IR"/>
+              </w:rPr>
+            </w:pPr>
+            <w:r>
+              <w:rPr>
+                <w:rFonts w:hint="cs"/>
+                <w:sz w:val="24"/>
+                <w:szCs w:val="24"/>
+                <w:rtl/>
+                <w:lang w:bidi="fa-IR"/>
+              </w:rPr>
+              <w:t>منبع یافت نشد.</w:t>
+            </w:r>
+          </w:p>
+        </w:tc>
+      </w:tr>
+      <w:tr>
+        <w:tc>
+          <w:tcPr>
+            <w:tcW w:w="4675" w:type="dxa"/>
+          </w:tcPr>
+          <w:p>
+            <w:pPr>
+              <w:bidi/>
+              <w:rPr>
+                <w:rFonts w:hint="cs"/>
+                <w:sz w:val="24"/>
+                <w:szCs w:val="24"/>
+                <w:rtl/>
+                <w:lang w:bidi="fa-IR"/>
+              </w:rPr>
+            </w:pPr>
+          </w:p>
+        </w:tc>
+        <w:tc>
+          <w:tcPr>
+            <w:tcW w:w="4675" w:type="dxa"/>
+          </w:tcPr>
+          <w:p>
+            <w:pPr>
+              <w:bidi/>
+              <w:rPr>
+                <w:rFonts w:hint="cs"/>
+                <w:sz w:val="24"/>
+                <w:szCs w:val="24"/>
+                <w:rtl/>
+                <w:lang w:bidi="fa-IR"/>
+              </w:rPr>
+            </w:pPr>
+          </w:p>
+        </w:tc>
+      </w:tr>
+      <w:bookmarkEnd w:id="0"/>
+    </w:tbl>
     <w:p>
       <w:pPr>
         <w:bidi/>
@@ -2873,6 +3344,7 @@
   <w:style w:type="character" w:default="1" w:styleId="DefaultParagraphFont">
     <w:name w:val="Default Paragraph Font"/>
     <w:uiPriority w:val="1"/>
+    <w:semiHidden/>
     <w:unhideWhenUsed/>
   </w:style>
   <w:style w:type="table" w:default="1" w:styleId="TableNormal">
@@ -2961,6 +3433,25 @@
       <w:color w:val="0563C1" w:themeColor="hyperlink"/>
       <w:u w:val="single"/>
     </w:rPr>
+  </w:style>
+  <w:style w:type="table" w:styleId="TableGrid">
+    <w:name w:val="Table Grid"/>
+    <w:basedOn w:val="TableNormal"/>
+    <w:uiPriority w:val="39"/>
+    <w:rsid w:val="002009B4"/>
+    <w:pPr>
+      <w:spacing w:after="0" w:line="240" w:lineRule="auto"/>
+    </w:pPr>
+    <w:tblPr>
+      <w:tblBorders>
+        <w:top w:val="single" w:sz="4" w:space="0" w:color="auto"/>
+        <w:left w:val="single" w:sz="4" w:space="0" w:color="auto"/>
+        <w:bottom w:val="single" w:sz="4" w:space="0" w:color="auto"/>
+        <w:right w:val="single" w:sz="4" w:space="0" w:color="auto"/>
+        <w:insideH w:val="single" w:sz="4" w:space="0" w:color="auto"/>
+        <w:insideV w:val="single" w:sz="4" w:space="0" w:color="auto"/>
+      </w:tblBorders>
+    </w:tblPr>
   </w:style>
 </w:styles>
 </file>

</xml_diff>